<commit_message>
Migration. Cadastro, Login, Recuperação de senha, E-mail, Layout, visual, CRUD[caegoria,carteira,objetivo,divida,moeda,responsavel,subcategoria], começo de registros financeiros.
</commit_message>
<xml_diff>
--- a/Modelagem/Diagrama MER (Modelo Entidade Relacionamento)/Descrição do MER.docx
+++ b/Modelagem/Diagrama MER (Modelo Entidade Relacionamento)/Descrição do MER.docx
@@ -410,16 +410,7 @@
           <w:sz w:val="24"/>
           <w:szCs w:val="24"/>
         </w:rPr>
-        <w:t>Usua</w:t>
-      </w:r>
-      <w:r>
-        <w:rPr>
-          <w:rFonts w:ascii="Arial" w:hAnsi="Arial" w:cs="Arial"/>
-          <w:b/>
-          <w:sz w:val="24"/>
-          <w:szCs w:val="24"/>
-        </w:rPr>
-        <w:t>rio</w:t>
+        <w:t>Users</w:t>
       </w:r>
       <w:proofErr w:type="spellEnd"/>
     </w:p>
@@ -650,46 +641,110 @@
     <w:p>
       <w:pPr>
         <w:spacing w:line="360" w:lineRule="auto"/>
-        <w:jc w:val="both"/>
-        <w:rPr>
-          <w:rFonts w:ascii="Arial" w:hAnsi="Arial" w:cs="Arial"/>
-          <w:sz w:val="24"/>
-          <w:szCs w:val="24"/>
-        </w:rPr>
-      </w:pPr>
-    </w:p>
-    <w:p>
-      <w:pPr>
-        <w:spacing w:line="360" w:lineRule="auto"/>
-        <w:jc w:val="both"/>
-        <w:rPr>
-          <w:rFonts w:ascii="Arial" w:hAnsi="Arial" w:cs="Arial"/>
-          <w:sz w:val="24"/>
-          <w:szCs w:val="24"/>
-        </w:rPr>
-      </w:pPr>
-    </w:p>
-    <w:p>
-      <w:pPr>
-        <w:spacing w:line="360" w:lineRule="auto"/>
-        <w:jc w:val="both"/>
-        <w:rPr>
-          <w:rFonts w:ascii="Arial" w:hAnsi="Arial" w:cs="Arial"/>
-          <w:sz w:val="24"/>
-          <w:szCs w:val="24"/>
-        </w:rPr>
-      </w:pPr>
-    </w:p>
-    <w:p>
-      <w:pPr>
-        <w:spacing w:line="360" w:lineRule="auto"/>
-        <w:jc w:val="both"/>
-        <w:rPr>
-          <w:rFonts w:ascii="Arial" w:hAnsi="Arial" w:cs="Arial"/>
-          <w:sz w:val="24"/>
-          <w:szCs w:val="24"/>
-        </w:rPr>
-      </w:pPr>
+        <w:ind w:firstLine="851"/>
+        <w:jc w:val="both"/>
+        <w:rPr>
+          <w:rFonts w:ascii="Arial" w:hAnsi="Arial" w:cs="Arial"/>
+          <w:sz w:val="24"/>
+          <w:szCs w:val="24"/>
+        </w:rPr>
+      </w:pPr>
+      <w:proofErr w:type="spellStart"/>
+      <w:r>
+        <w:rPr>
+          <w:rFonts w:ascii="Arial" w:hAnsi="Arial" w:cs="Arial"/>
+          <w:sz w:val="24"/>
+          <w:szCs w:val="24"/>
+        </w:rPr>
+        <w:t>Email</w:t>
+      </w:r>
+      <w:proofErr w:type="spellEnd"/>
+      <w:r>
+        <w:rPr>
+          <w:rFonts w:ascii="Arial" w:hAnsi="Arial" w:cs="Arial"/>
+          <w:sz w:val="24"/>
+          <w:szCs w:val="24"/>
+        </w:rPr>
+        <w:t>: E-mail do usuário para notificações e recuperação de senha.</w:t>
+      </w:r>
+    </w:p>
+    <w:p>
+      <w:pPr>
+        <w:spacing w:line="360" w:lineRule="auto"/>
+        <w:ind w:firstLine="851"/>
+        <w:jc w:val="both"/>
+        <w:rPr>
+          <w:rFonts w:ascii="Arial" w:hAnsi="Arial" w:cs="Arial"/>
+          <w:sz w:val="24"/>
+          <w:szCs w:val="24"/>
+        </w:rPr>
+      </w:pPr>
+      <w:proofErr w:type="spellStart"/>
+      <w:r>
+        <w:rPr>
+          <w:rFonts w:ascii="Arial" w:hAnsi="Arial" w:cs="Arial"/>
+          <w:sz w:val="24"/>
+          <w:szCs w:val="24"/>
+        </w:rPr>
+        <w:t>Email_verified_at</w:t>
+      </w:r>
+      <w:proofErr w:type="spellEnd"/>
+      <w:r>
+        <w:rPr>
+          <w:rFonts w:ascii="Arial" w:hAnsi="Arial" w:cs="Arial"/>
+          <w:sz w:val="24"/>
+          <w:szCs w:val="24"/>
+        </w:rPr>
+        <w:t>: Referente à verificação de e-mail executada pelo usuário.</w:t>
+      </w:r>
+    </w:p>
+    <w:p>
+      <w:pPr>
+        <w:spacing w:line="360" w:lineRule="auto"/>
+        <w:ind w:firstLine="851"/>
+        <w:jc w:val="both"/>
+        <w:rPr>
+          <w:rFonts w:ascii="Arial" w:hAnsi="Arial" w:cs="Arial"/>
+          <w:sz w:val="24"/>
+          <w:szCs w:val="24"/>
+        </w:rPr>
+      </w:pPr>
+      <w:proofErr w:type="spellStart"/>
+      <w:r>
+        <w:rPr>
+          <w:rFonts w:ascii="Arial" w:hAnsi="Arial" w:cs="Arial"/>
+          <w:sz w:val="24"/>
+          <w:szCs w:val="24"/>
+        </w:rPr>
+        <w:t>Remember_token</w:t>
+      </w:r>
+      <w:proofErr w:type="spellEnd"/>
+      <w:r>
+        <w:rPr>
+          <w:rFonts w:ascii="Arial" w:hAnsi="Arial" w:cs="Arial"/>
+          <w:sz w:val="24"/>
+          <w:szCs w:val="24"/>
+        </w:rPr>
+        <w:t xml:space="preserve">: Referente ao lembre-me, para que o usuário não precise </w:t>
+      </w:r>
+      <w:proofErr w:type="spellStart"/>
+      <w:r>
+        <w:rPr>
+          <w:rFonts w:ascii="Arial" w:hAnsi="Arial" w:cs="Arial"/>
+          <w:sz w:val="24"/>
+          <w:szCs w:val="24"/>
+        </w:rPr>
+        <w:t>relogar</w:t>
+      </w:r>
+      <w:proofErr w:type="spellEnd"/>
+      <w:r>
+        <w:rPr>
+          <w:rFonts w:ascii="Arial" w:hAnsi="Arial" w:cs="Arial"/>
+          <w:sz w:val="24"/>
+          <w:szCs w:val="24"/>
+        </w:rPr>
+        <w:t xml:space="preserve"> toda hora no sistema.</w:t>
+      </w:r>
     </w:p>
     <w:p>
       <w:pPr>
@@ -1880,8 +1935,10 @@
           <w:sz w:val="24"/>
           <w:szCs w:val="24"/>
         </w:rPr>
-        <w:t>o registro. 1-Entrada (ganho), 0</w:t>
-      </w:r>
+        <w:t>o registro. 1-Entrada (ganho), 2</w:t>
+      </w:r>
+      <w:bookmarkStart w:id="0" w:name="_GoBack"/>
+      <w:bookmarkEnd w:id="0"/>
       <w:r>
         <w:rPr>
           <w:rFonts w:ascii="Arial" w:hAnsi="Arial" w:cs="Arial"/>
@@ -3636,8 +3693,6 @@
         </w:rPr>
         <w:t>Timestamps()</w:t>
       </w:r>
-      <w:bookmarkStart w:id="0" w:name="_GoBack"/>
-      <w:bookmarkEnd w:id="0"/>
       <w:r>
         <w:rPr>
           <w:rFonts w:ascii="Arial" w:hAnsi="Arial" w:cs="Arial"/>
@@ -4432,7 +4487,7 @@
 </file>
 
 <file path=customXml/itemProps1.xml><?xml version="1.0" encoding="utf-8"?>
-<ds:datastoreItem xmlns:ds="http://schemas.openxmlformats.org/officeDocument/2006/customXml" ds:itemID="{24EBA50D-38E6-441B-8FC0-FB29084C9348}">
+<ds:datastoreItem xmlns:ds="http://schemas.openxmlformats.org/officeDocument/2006/customXml" ds:itemID="{BA865096-91F8-4A5F-A859-C053F159E21E}">
   <ds:schemaRefs>
     <ds:schemaRef ds:uri="http://schemas.openxmlformats.org/officeDocument/2006/bibliography"/>
   </ds:schemaRefs>

</xml_diff>